<commit_message>
Finished chapter 05 exercise
</commit_message>
<xml_diff>
--- a/CSC134/Chap05/Ch5Exercises-InstructionSheet.docx
+++ b/CSC134/Chap05/Ch5Exercises-InstructionSheet.docx
@@ -1,6 +1,6 @@
 
 <file path=word/document.xml><?xml version="1.0" encoding="utf-8"?>
-<w:document xmlns:wpc="http://schemas.microsoft.com/office/word/2010/wordprocessingCanvas" xmlns:cx="http://schemas.microsoft.com/office/drawing/2014/chartex" xmlns:cx1="http://schemas.microsoft.com/office/drawing/2015/9/8/chartex" xmlns:mc="http://schemas.openxmlformats.org/markup-compatibility/2006" xmlns:o="urn:schemas-microsoft-com:office:office" xmlns:r="http://schemas.openxmlformats.org/officeDocument/2006/relationships" xmlns:m="http://schemas.openxmlformats.org/officeDocument/2006/math" xmlns:v="urn:schemas-microsoft-com:vml" xmlns:wp14="http://schemas.microsoft.com/office/word/2010/wordprocessingDrawing" xmlns:wp="http://schemas.openxmlformats.org/drawingml/2006/wordprocessingDrawing" xmlns:w10="urn:schemas-microsoft-com:office:word" xmlns:w="http://schemas.openxmlformats.org/wordprocessingml/2006/main" xmlns:w14="http://schemas.microsoft.com/office/word/2010/wordml" xmlns:w15="http://schemas.microsoft.com/office/word/2012/wordml" xmlns:w16se="http://schemas.microsoft.com/office/word/2015/wordml/symex" xmlns:wpg="http://schemas.microsoft.com/office/word/2010/wordprocessingGroup" xmlns:wpi="http://schemas.microsoft.com/office/word/2010/wordprocessingInk" xmlns:wne="http://schemas.microsoft.com/office/word/2006/wordml" xmlns:wps="http://schemas.microsoft.com/office/word/2010/wordprocessingShape" mc:Ignorable="w14 w15 w16se wp14">
+<w:document xmlns:wpc="http://schemas.microsoft.com/office/word/2010/wordprocessingCanvas" xmlns:cx="http://schemas.microsoft.com/office/drawing/2014/chartex" xmlns:cx1="http://schemas.microsoft.com/office/drawing/2015/9/8/chartex" xmlns:cx2="http://schemas.microsoft.com/office/drawing/2015/10/21/chartex" xmlns:cx3="http://schemas.microsoft.com/office/drawing/2016/5/9/chartex" xmlns:cx4="http://schemas.microsoft.com/office/drawing/2016/5/10/chartex" xmlns:cx5="http://schemas.microsoft.com/office/drawing/2016/5/11/chartex" xmlns:cx6="http://schemas.microsoft.com/office/drawing/2016/5/12/chartex" xmlns:cx7="http://schemas.microsoft.com/office/drawing/2016/5/13/chartex" xmlns:cx8="http://schemas.microsoft.com/office/drawing/2016/5/14/chartex" xmlns:mc="http://schemas.openxmlformats.org/markup-compatibility/2006" xmlns:aink="http://schemas.microsoft.com/office/drawing/2016/ink" xmlns:am3d="http://schemas.microsoft.com/office/drawing/2017/model3d" xmlns:o="urn:schemas-microsoft-com:office:office" xmlns:r="http://schemas.openxmlformats.org/officeDocument/2006/relationships" xmlns:m="http://schemas.openxmlformats.org/officeDocument/2006/math" xmlns:v="urn:schemas-microsoft-com:vml" xmlns:wp14="http://schemas.microsoft.com/office/word/2010/wordprocessingDrawing" xmlns:wp="http://schemas.openxmlformats.org/drawingml/2006/wordprocessingDrawing" xmlns:w10="urn:schemas-microsoft-com:office:word" xmlns:w="http://schemas.openxmlformats.org/wordprocessingml/2006/main" xmlns:w14="http://schemas.microsoft.com/office/word/2010/wordml" xmlns:w15="http://schemas.microsoft.com/office/word/2012/wordml" xmlns:w16cid="http://schemas.microsoft.com/office/word/2016/wordml/cid" xmlns:w16se="http://schemas.microsoft.com/office/word/2015/wordml/symex" xmlns:wpg="http://schemas.microsoft.com/office/word/2010/wordprocessingGroup" xmlns:wpi="http://schemas.microsoft.com/office/word/2010/wordprocessingInk" xmlns:wne="http://schemas.microsoft.com/office/word/2006/wordml" xmlns:wps="http://schemas.microsoft.com/office/word/2010/wordprocessingShape" mc:Ignorable="w14 w15 w16se w16cid wp14">
   <w:body>
     <w:p>
       <w:pPr>
@@ -39,7 +39,7 @@
           <w:noProof/>
         </w:rPr>
         <w:drawing>
-          <wp:inline distT="0" distB="0" distL="0" distR="0" wp14:anchorId="376EDE18" wp14:editId="639DD03F">
+          <wp:inline distT="0" distB="0" distL="0" distR="0" wp14:anchorId="5CD05B0D" wp14:editId="4041D87D">
             <wp:extent cx="4053234" cy="3481126"/>
             <wp:effectExtent l="0" t="0" r="4445" b="5080"/>
             <wp:docPr id="118790" name="Picture 7" descr="C:\Users\laptop\APPDATA\LOCAL\TEMP\wza545\C8889_05\Fig05-23.bmp" title="image of code"/>
@@ -502,7 +502,6 @@
           <w:szCs w:val="18"/>
         </w:rPr>
       </w:pPr>
-      <w:proofErr w:type="gramStart"/>
       <w:r>
         <w:rPr>
           <w:rFonts w:ascii="Consolas" w:hAnsi="Consolas"/>
@@ -510,17 +509,7 @@
           <w:sz w:val="18"/>
           <w:szCs w:val="18"/>
         </w:rPr>
-        <w:t>sales</w:t>
-      </w:r>
-      <w:proofErr w:type="gramEnd"/>
-      <w:r>
-        <w:rPr>
-          <w:rFonts w:ascii="Consolas" w:hAnsi="Consolas"/>
-          <w:b/>
-          <w:sz w:val="18"/>
-          <w:szCs w:val="18"/>
-        </w:rPr>
-        <w:t xml:space="preserve"> = (sales * 2) * rate;</w:t>
+        <w:t>sales = (sales * 2) * rate;</w:t>
       </w:r>
     </w:p>
     <w:p>
@@ -813,78 +802,90 @@
       <w:r>
         <w:t>Part 5: (25 points)</w:t>
       </w:r>
-    </w:p>
-    <w:p>
-      <w:pPr>
-        <w:spacing w:after="0" w:line="240" w:lineRule="auto"/>
-      </w:pPr>
-      <w:r>
-        <w:t>Complete Intermediate 14 computer exercise on page 151-152. You do NOT have to create the folder structure as indicated nor do you have to submit an IPO chart. You need only to submit a .</w:t>
-      </w:r>
-      <w:proofErr w:type="spellStart"/>
-      <w:r>
-        <w:t>ccp</w:t>
-      </w:r>
-      <w:proofErr w:type="spellEnd"/>
-      <w:r>
-        <w:t xml:space="preserve"> file named </w:t>
-      </w:r>
-      <w:r>
-        <w:rPr>
-          <w:b/>
-        </w:rPr>
-        <w:t>Ch5Inter14.cpp</w:t>
-      </w:r>
-      <w:r>
-        <w:t>.</w:t>
-      </w:r>
-    </w:p>
-    <w:p>
-      <w:pPr>
-        <w:spacing w:after="0" w:line="240" w:lineRule="auto"/>
-      </w:pPr>
-    </w:p>
-    <w:p>
-      <w:pPr>
-        <w:pStyle w:val="Heading1"/>
-      </w:pPr>
-      <w:r>
-        <w:t xml:space="preserve">What to submit: </w:t>
-      </w:r>
-    </w:p>
-    <w:p>
-      <w:pPr>
-        <w:spacing w:after="0" w:line="240" w:lineRule="auto"/>
-      </w:pPr>
-      <w:r>
-        <w:t>This file with responses to Part 1.</w:t>
-      </w:r>
-    </w:p>
-    <w:p>
-      <w:pPr>
-        <w:spacing w:after="0" w:line="240" w:lineRule="auto"/>
-      </w:pPr>
-      <w:r>
-        <w:t xml:space="preserve">Lab5-4.cpp </w:t>
-      </w:r>
-    </w:p>
-    <w:p>
-      <w:pPr>
-        <w:spacing w:after="0" w:line="240" w:lineRule="auto"/>
-      </w:pPr>
-      <w:r>
-        <w:t xml:space="preserve">Lab5-6.cpp </w:t>
-      </w:r>
-    </w:p>
-    <w:p>
-      <w:pPr>
-        <w:spacing w:after="0" w:line="240" w:lineRule="auto"/>
-      </w:pPr>
-      <w:r>
-        <w:t xml:space="preserve">Ch5Intro12.cpp </w:t>
+      <w:r>
+        <w:rPr>
+          <w:rFonts w:ascii="Segoe UI Symbol" w:hAnsi="Segoe UI Symbol" w:cs="Segoe UI Symbol"/>
+        </w:rPr>
+        <w:t xml:space="preserve"> </w:t>
+      </w:r>
+      <w:r>
+        <w:rPr>
+          <w:rFonts w:ascii="Segoe UI Symbol" w:hAnsi="Segoe UI Symbol" w:cs="Segoe UI Symbol"/>
+        </w:rPr>
+        <w:t>✓</w:t>
       </w:r>
       <w:bookmarkStart w:id="0" w:name="_GoBack"/>
       <w:bookmarkEnd w:id="0"/>
+    </w:p>
+    <w:p>
+      <w:pPr>
+        <w:spacing w:after="0" w:line="240" w:lineRule="auto"/>
+      </w:pPr>
+      <w:r>
+        <w:t>Complete Intermediate 14 computer exercise on page 151-152. You do NOT have to create the folder structure as indicated nor do you have to submit an IPO chart. You need only to submit a .</w:t>
+      </w:r>
+      <w:proofErr w:type="spellStart"/>
+      <w:r>
+        <w:t>ccp</w:t>
+      </w:r>
+      <w:proofErr w:type="spellEnd"/>
+      <w:r>
+        <w:t xml:space="preserve"> file named </w:t>
+      </w:r>
+      <w:r>
+        <w:rPr>
+          <w:b/>
+        </w:rPr>
+        <w:t>Ch5Inter14.cpp</w:t>
+      </w:r>
+      <w:r>
+        <w:t>.</w:t>
+      </w:r>
+    </w:p>
+    <w:p>
+      <w:pPr>
+        <w:spacing w:after="0" w:line="240" w:lineRule="auto"/>
+      </w:pPr>
+    </w:p>
+    <w:p>
+      <w:pPr>
+        <w:pStyle w:val="Heading1"/>
+      </w:pPr>
+      <w:r>
+        <w:t xml:space="preserve">What to submit: </w:t>
+      </w:r>
+    </w:p>
+    <w:p>
+      <w:pPr>
+        <w:spacing w:after="0" w:line="240" w:lineRule="auto"/>
+      </w:pPr>
+      <w:r>
+        <w:t>This file with responses to Part 1.</w:t>
+      </w:r>
+    </w:p>
+    <w:p>
+      <w:pPr>
+        <w:spacing w:after="0" w:line="240" w:lineRule="auto"/>
+      </w:pPr>
+      <w:r>
+        <w:t xml:space="preserve">Lab5-4.cpp </w:t>
+      </w:r>
+    </w:p>
+    <w:p>
+      <w:pPr>
+        <w:spacing w:after="0" w:line="240" w:lineRule="auto"/>
+      </w:pPr>
+      <w:r>
+        <w:t xml:space="preserve">Lab5-6.cpp </w:t>
+      </w:r>
+    </w:p>
+    <w:p>
+      <w:pPr>
+        <w:spacing w:after="0" w:line="240" w:lineRule="auto"/>
+      </w:pPr>
+      <w:r>
+        <w:t xml:space="preserve">Ch5Intro12.cpp </w:t>
+      </w:r>
     </w:p>
     <w:p>
       <w:pPr>
@@ -927,7 +928,7 @@
 </file>
 
 <file path=word/endnotes.xml><?xml version="1.0" encoding="utf-8"?>
-<w:endnotes xmlns:wpc="http://schemas.microsoft.com/office/word/2010/wordprocessingCanvas" xmlns:cx="http://schemas.microsoft.com/office/drawing/2014/chartex" xmlns:cx1="http://schemas.microsoft.com/office/drawing/2015/9/8/chartex" xmlns:mc="http://schemas.openxmlformats.org/markup-compatibility/2006" xmlns:o="urn:schemas-microsoft-com:office:office" xmlns:r="http://schemas.openxmlformats.org/officeDocument/2006/relationships" xmlns:m="http://schemas.openxmlformats.org/officeDocument/2006/math" xmlns:v="urn:schemas-microsoft-com:vml" xmlns:wp14="http://schemas.microsoft.com/office/word/2010/wordprocessingDrawing" xmlns:wp="http://schemas.openxmlformats.org/drawingml/2006/wordprocessingDrawing" xmlns:w10="urn:schemas-microsoft-com:office:word" xmlns:w="http://schemas.openxmlformats.org/wordprocessingml/2006/main" xmlns:w14="http://schemas.microsoft.com/office/word/2010/wordml" xmlns:w15="http://schemas.microsoft.com/office/word/2012/wordml" xmlns:w16se="http://schemas.microsoft.com/office/word/2015/wordml/symex" xmlns:wpg="http://schemas.microsoft.com/office/word/2010/wordprocessingGroup" xmlns:wpi="http://schemas.microsoft.com/office/word/2010/wordprocessingInk" xmlns:wne="http://schemas.microsoft.com/office/word/2006/wordml" xmlns:wps="http://schemas.microsoft.com/office/word/2010/wordprocessingShape" mc:Ignorable="w14 w15 w16se wp14">
+<w:endnotes xmlns:wpc="http://schemas.microsoft.com/office/word/2010/wordprocessingCanvas" xmlns:cx="http://schemas.microsoft.com/office/drawing/2014/chartex" xmlns:cx1="http://schemas.microsoft.com/office/drawing/2015/9/8/chartex" xmlns:cx2="http://schemas.microsoft.com/office/drawing/2015/10/21/chartex" xmlns:cx3="http://schemas.microsoft.com/office/drawing/2016/5/9/chartex" xmlns:cx4="http://schemas.microsoft.com/office/drawing/2016/5/10/chartex" xmlns:cx5="http://schemas.microsoft.com/office/drawing/2016/5/11/chartex" xmlns:cx6="http://schemas.microsoft.com/office/drawing/2016/5/12/chartex" xmlns:cx7="http://schemas.microsoft.com/office/drawing/2016/5/13/chartex" xmlns:cx8="http://schemas.microsoft.com/office/drawing/2016/5/14/chartex" xmlns:mc="http://schemas.openxmlformats.org/markup-compatibility/2006" xmlns:aink="http://schemas.microsoft.com/office/drawing/2016/ink" xmlns:am3d="http://schemas.microsoft.com/office/drawing/2017/model3d" xmlns:o="urn:schemas-microsoft-com:office:office" xmlns:r="http://schemas.openxmlformats.org/officeDocument/2006/relationships" xmlns:m="http://schemas.openxmlformats.org/officeDocument/2006/math" xmlns:v="urn:schemas-microsoft-com:vml" xmlns:wp14="http://schemas.microsoft.com/office/word/2010/wordprocessingDrawing" xmlns:wp="http://schemas.openxmlformats.org/drawingml/2006/wordprocessingDrawing" xmlns:w10="urn:schemas-microsoft-com:office:word" xmlns:w="http://schemas.openxmlformats.org/wordprocessingml/2006/main" xmlns:w14="http://schemas.microsoft.com/office/word/2010/wordml" xmlns:w15="http://schemas.microsoft.com/office/word/2012/wordml" xmlns:w16cid="http://schemas.microsoft.com/office/word/2016/wordml/cid" xmlns:w16se="http://schemas.microsoft.com/office/word/2015/wordml/symex" xmlns:wpg="http://schemas.microsoft.com/office/word/2010/wordprocessingGroup" xmlns:wpi="http://schemas.microsoft.com/office/word/2010/wordprocessingInk" xmlns:wne="http://schemas.microsoft.com/office/word/2006/wordml" xmlns:wps="http://schemas.microsoft.com/office/word/2010/wordprocessingShape" mc:Ignorable="w14 w15 w16se w16cid wp14">
   <w:endnote w:type="separator" w:id="-1">
     <w:p>
       <w:pPr>
@@ -952,7 +953,7 @@
 </file>
 
 <file path=word/footnotes.xml><?xml version="1.0" encoding="utf-8"?>
-<w:footnotes xmlns:wpc="http://schemas.microsoft.com/office/word/2010/wordprocessingCanvas" xmlns:cx="http://schemas.microsoft.com/office/drawing/2014/chartex" xmlns:cx1="http://schemas.microsoft.com/office/drawing/2015/9/8/chartex" xmlns:mc="http://schemas.openxmlformats.org/markup-compatibility/2006" xmlns:o="urn:schemas-microsoft-com:office:office" xmlns:r="http://schemas.openxmlformats.org/officeDocument/2006/relationships" xmlns:m="http://schemas.openxmlformats.org/officeDocument/2006/math" xmlns:v="urn:schemas-microsoft-com:vml" xmlns:wp14="http://schemas.microsoft.com/office/word/2010/wordprocessingDrawing" xmlns:wp="http://schemas.openxmlformats.org/drawingml/2006/wordprocessingDrawing" xmlns:w10="urn:schemas-microsoft-com:office:word" xmlns:w="http://schemas.openxmlformats.org/wordprocessingml/2006/main" xmlns:w14="http://schemas.microsoft.com/office/word/2010/wordml" xmlns:w15="http://schemas.microsoft.com/office/word/2012/wordml" xmlns:w16se="http://schemas.microsoft.com/office/word/2015/wordml/symex" xmlns:wpg="http://schemas.microsoft.com/office/word/2010/wordprocessingGroup" xmlns:wpi="http://schemas.microsoft.com/office/word/2010/wordprocessingInk" xmlns:wne="http://schemas.microsoft.com/office/word/2006/wordml" xmlns:wps="http://schemas.microsoft.com/office/word/2010/wordprocessingShape" mc:Ignorable="w14 w15 w16se wp14">
+<w:footnotes xmlns:wpc="http://schemas.microsoft.com/office/word/2010/wordprocessingCanvas" xmlns:cx="http://schemas.microsoft.com/office/drawing/2014/chartex" xmlns:cx1="http://schemas.microsoft.com/office/drawing/2015/9/8/chartex" xmlns:cx2="http://schemas.microsoft.com/office/drawing/2015/10/21/chartex" xmlns:cx3="http://schemas.microsoft.com/office/drawing/2016/5/9/chartex" xmlns:cx4="http://schemas.microsoft.com/office/drawing/2016/5/10/chartex" xmlns:cx5="http://schemas.microsoft.com/office/drawing/2016/5/11/chartex" xmlns:cx6="http://schemas.microsoft.com/office/drawing/2016/5/12/chartex" xmlns:cx7="http://schemas.microsoft.com/office/drawing/2016/5/13/chartex" xmlns:cx8="http://schemas.microsoft.com/office/drawing/2016/5/14/chartex" xmlns:mc="http://schemas.openxmlformats.org/markup-compatibility/2006" xmlns:aink="http://schemas.microsoft.com/office/drawing/2016/ink" xmlns:am3d="http://schemas.microsoft.com/office/drawing/2017/model3d" xmlns:o="urn:schemas-microsoft-com:office:office" xmlns:r="http://schemas.openxmlformats.org/officeDocument/2006/relationships" xmlns:m="http://schemas.openxmlformats.org/officeDocument/2006/math" xmlns:v="urn:schemas-microsoft-com:vml" xmlns:wp14="http://schemas.microsoft.com/office/word/2010/wordprocessingDrawing" xmlns:wp="http://schemas.openxmlformats.org/drawingml/2006/wordprocessingDrawing" xmlns:w10="urn:schemas-microsoft-com:office:word" xmlns:w="http://schemas.openxmlformats.org/wordprocessingml/2006/main" xmlns:w14="http://schemas.microsoft.com/office/word/2010/wordml" xmlns:w15="http://schemas.microsoft.com/office/word/2012/wordml" xmlns:w16cid="http://schemas.microsoft.com/office/word/2016/wordml/cid" xmlns:w16se="http://schemas.microsoft.com/office/word/2015/wordml/symex" xmlns:wpg="http://schemas.microsoft.com/office/word/2010/wordprocessingGroup" xmlns:wpi="http://schemas.microsoft.com/office/word/2010/wordprocessingInk" xmlns:wne="http://schemas.microsoft.com/office/word/2006/wordml" xmlns:wps="http://schemas.microsoft.com/office/word/2010/wordprocessingShape" mc:Ignorable="w14 w15 w16se w16cid wp14">
   <w:footnote w:type="separator" w:id="-1">
     <w:p>
       <w:pPr>
@@ -977,7 +978,7 @@
 </file>
 
 <file path=word/header1.xml><?xml version="1.0" encoding="utf-8"?>
-<w:hdr xmlns:wpc="http://schemas.microsoft.com/office/word/2010/wordprocessingCanvas" xmlns:cx="http://schemas.microsoft.com/office/drawing/2014/chartex" xmlns:cx1="http://schemas.microsoft.com/office/drawing/2015/9/8/chartex" xmlns:mc="http://schemas.openxmlformats.org/markup-compatibility/2006" xmlns:o="urn:schemas-microsoft-com:office:office" xmlns:r="http://schemas.openxmlformats.org/officeDocument/2006/relationships" xmlns:m="http://schemas.openxmlformats.org/officeDocument/2006/math" xmlns:v="urn:schemas-microsoft-com:vml" xmlns:wp14="http://schemas.microsoft.com/office/word/2010/wordprocessingDrawing" xmlns:wp="http://schemas.openxmlformats.org/drawingml/2006/wordprocessingDrawing" xmlns:w10="urn:schemas-microsoft-com:office:word" xmlns:w="http://schemas.openxmlformats.org/wordprocessingml/2006/main" xmlns:w14="http://schemas.microsoft.com/office/word/2010/wordml" xmlns:w15="http://schemas.microsoft.com/office/word/2012/wordml" xmlns:w16se="http://schemas.microsoft.com/office/word/2015/wordml/symex" xmlns:wpg="http://schemas.microsoft.com/office/word/2010/wordprocessingGroup" xmlns:wpi="http://schemas.microsoft.com/office/word/2010/wordprocessingInk" xmlns:wne="http://schemas.microsoft.com/office/word/2006/wordml" xmlns:wps="http://schemas.microsoft.com/office/word/2010/wordprocessingShape" mc:Ignorable="w14 w15 w16se wp14">
+<w:hdr xmlns:wpc="http://schemas.microsoft.com/office/word/2010/wordprocessingCanvas" xmlns:cx="http://schemas.microsoft.com/office/drawing/2014/chartex" xmlns:cx1="http://schemas.microsoft.com/office/drawing/2015/9/8/chartex" xmlns:cx2="http://schemas.microsoft.com/office/drawing/2015/10/21/chartex" xmlns:cx3="http://schemas.microsoft.com/office/drawing/2016/5/9/chartex" xmlns:cx4="http://schemas.microsoft.com/office/drawing/2016/5/10/chartex" xmlns:cx5="http://schemas.microsoft.com/office/drawing/2016/5/11/chartex" xmlns:cx6="http://schemas.microsoft.com/office/drawing/2016/5/12/chartex" xmlns:cx7="http://schemas.microsoft.com/office/drawing/2016/5/13/chartex" xmlns:cx8="http://schemas.microsoft.com/office/drawing/2016/5/14/chartex" xmlns:mc="http://schemas.openxmlformats.org/markup-compatibility/2006" xmlns:aink="http://schemas.microsoft.com/office/drawing/2016/ink" xmlns:am3d="http://schemas.microsoft.com/office/drawing/2017/model3d" xmlns:o="urn:schemas-microsoft-com:office:office" xmlns:r="http://schemas.openxmlformats.org/officeDocument/2006/relationships" xmlns:m="http://schemas.openxmlformats.org/officeDocument/2006/math" xmlns:v="urn:schemas-microsoft-com:vml" xmlns:wp14="http://schemas.microsoft.com/office/word/2010/wordprocessingDrawing" xmlns:wp="http://schemas.openxmlformats.org/drawingml/2006/wordprocessingDrawing" xmlns:w10="urn:schemas-microsoft-com:office:word" xmlns:w="http://schemas.openxmlformats.org/wordprocessingml/2006/main" xmlns:w14="http://schemas.microsoft.com/office/word/2010/wordml" xmlns:w15="http://schemas.microsoft.com/office/word/2012/wordml" xmlns:w16cid="http://schemas.microsoft.com/office/word/2016/wordml/cid" xmlns:w16se="http://schemas.microsoft.com/office/word/2015/wordml/symex" xmlns:wpg="http://schemas.microsoft.com/office/word/2010/wordprocessingGroup" xmlns:wpi="http://schemas.microsoft.com/office/word/2010/wordprocessingInk" xmlns:wne="http://schemas.microsoft.com/office/word/2006/wordml" xmlns:wps="http://schemas.microsoft.com/office/word/2010/wordprocessingShape" mc:Ignorable="w14 w15 w16se w16cid wp14">
   <w:p>
     <w:pPr>
       <w:pStyle w:val="Header"/>
@@ -1014,7 +1015,7 @@
 </file>
 
 <file path=word/numbering.xml><?xml version="1.0" encoding="utf-8"?>
-<w:numbering xmlns:wpc="http://schemas.microsoft.com/office/word/2010/wordprocessingCanvas" xmlns:cx="http://schemas.microsoft.com/office/drawing/2014/chartex" xmlns:cx1="http://schemas.microsoft.com/office/drawing/2015/9/8/chartex" xmlns:mc="http://schemas.openxmlformats.org/markup-compatibility/2006" xmlns:o="urn:schemas-microsoft-com:office:office" xmlns:r="http://schemas.openxmlformats.org/officeDocument/2006/relationships" xmlns:m="http://schemas.openxmlformats.org/officeDocument/2006/math" xmlns:v="urn:schemas-microsoft-com:vml" xmlns:wp14="http://schemas.microsoft.com/office/word/2010/wordprocessingDrawing" xmlns:wp="http://schemas.openxmlformats.org/drawingml/2006/wordprocessingDrawing" xmlns:w10="urn:schemas-microsoft-com:office:word" xmlns:w="http://schemas.openxmlformats.org/wordprocessingml/2006/main" xmlns:w14="http://schemas.microsoft.com/office/word/2010/wordml" xmlns:w15="http://schemas.microsoft.com/office/word/2012/wordml" xmlns:w16se="http://schemas.microsoft.com/office/word/2015/wordml/symex" xmlns:wpg="http://schemas.microsoft.com/office/word/2010/wordprocessingGroup" xmlns:wpi="http://schemas.microsoft.com/office/word/2010/wordprocessingInk" xmlns:wne="http://schemas.microsoft.com/office/word/2006/wordml" xmlns:wps="http://schemas.microsoft.com/office/word/2010/wordprocessingShape" mc:Ignorable="w14 w15 w16se wp14">
+<w:numbering xmlns:wpc="http://schemas.microsoft.com/office/word/2010/wordprocessingCanvas" xmlns:cx="http://schemas.microsoft.com/office/drawing/2014/chartex" xmlns:cx1="http://schemas.microsoft.com/office/drawing/2015/9/8/chartex" xmlns:cx2="http://schemas.microsoft.com/office/drawing/2015/10/21/chartex" xmlns:cx3="http://schemas.microsoft.com/office/drawing/2016/5/9/chartex" xmlns:cx4="http://schemas.microsoft.com/office/drawing/2016/5/10/chartex" xmlns:cx5="http://schemas.microsoft.com/office/drawing/2016/5/11/chartex" xmlns:cx6="http://schemas.microsoft.com/office/drawing/2016/5/12/chartex" xmlns:cx7="http://schemas.microsoft.com/office/drawing/2016/5/13/chartex" xmlns:cx8="http://schemas.microsoft.com/office/drawing/2016/5/14/chartex" xmlns:mc="http://schemas.openxmlformats.org/markup-compatibility/2006" xmlns:aink="http://schemas.microsoft.com/office/drawing/2016/ink" xmlns:am3d="http://schemas.microsoft.com/office/drawing/2017/model3d" xmlns:o="urn:schemas-microsoft-com:office:office" xmlns:r="http://schemas.openxmlformats.org/officeDocument/2006/relationships" xmlns:m="http://schemas.openxmlformats.org/officeDocument/2006/math" xmlns:v="urn:schemas-microsoft-com:vml" xmlns:wp14="http://schemas.microsoft.com/office/word/2010/wordprocessingDrawing" xmlns:wp="http://schemas.openxmlformats.org/drawingml/2006/wordprocessingDrawing" xmlns:w10="urn:schemas-microsoft-com:office:word" xmlns:w="http://schemas.openxmlformats.org/wordprocessingml/2006/main" xmlns:w14="http://schemas.microsoft.com/office/word/2010/wordml" xmlns:w15="http://schemas.microsoft.com/office/word/2012/wordml" xmlns:w16cid="http://schemas.microsoft.com/office/word/2016/wordml/cid" xmlns:w16se="http://schemas.microsoft.com/office/word/2015/wordml/symex" xmlns:wpg="http://schemas.microsoft.com/office/word/2010/wordprocessingGroup" xmlns:wpi="http://schemas.microsoft.com/office/word/2010/wordprocessingInk" xmlns:wne="http://schemas.microsoft.com/office/word/2006/wordml" xmlns:wps="http://schemas.microsoft.com/office/word/2010/wordprocessingShape" mc:Ignorable="w14 w15 w16se w16cid wp14">
   <w:abstractNum w:abstractNumId="0" w15:restartNumberingAfterBreak="0">
     <w:nsid w:val="036275F4"/>
     <w:multiLevelType w:val="hybridMultilevel"/>
@@ -1251,7 +1252,7 @@
 </file>
 
 <file path=word/styles.xml><?xml version="1.0" encoding="utf-8"?>
-<w:styles xmlns:mc="http://schemas.openxmlformats.org/markup-compatibility/2006" xmlns:r="http://schemas.openxmlformats.org/officeDocument/2006/relationships" xmlns:w="http://schemas.openxmlformats.org/wordprocessingml/2006/main" xmlns:w14="http://schemas.microsoft.com/office/word/2010/wordml" xmlns:w15="http://schemas.microsoft.com/office/word/2012/wordml" xmlns:w16se="http://schemas.microsoft.com/office/word/2015/wordml/symex" mc:Ignorable="w14 w15 w16se">
+<w:styles xmlns:mc="http://schemas.openxmlformats.org/markup-compatibility/2006" xmlns:r="http://schemas.openxmlformats.org/officeDocument/2006/relationships" xmlns:w="http://schemas.openxmlformats.org/wordprocessingml/2006/main" xmlns:w14="http://schemas.microsoft.com/office/word/2010/wordml" xmlns:w15="http://schemas.microsoft.com/office/word/2012/wordml" xmlns:w16cid="http://schemas.microsoft.com/office/word/2016/wordml/cid" xmlns:w16se="http://schemas.microsoft.com/office/word/2015/wordml/symex" mc:Ignorable="w14 w15 w16se w16cid">
   <w:docDefaults>
     <w:rPrDefault>
       <w:rPr>
@@ -1267,7 +1268,7 @@
       </w:pPr>
     </w:pPrDefault>
   </w:docDefaults>
-  <w:latentStyles w:defLockedState="0" w:defUIPriority="99" w:defSemiHidden="0" w:defUnhideWhenUsed="0" w:defQFormat="0" w:count="371">
+  <w:latentStyles w:defLockedState="0" w:defUIPriority="99" w:defSemiHidden="0" w:defUnhideWhenUsed="0" w:defQFormat="0" w:count="375">
     <w:lsdException w:name="Normal" w:uiPriority="0" w:qFormat="1"/>
     <w:lsdException w:name="heading 1" w:uiPriority="9" w:qFormat="1"/>
     <w:lsdException w:name="heading 2" w:semiHidden="1" w:uiPriority="9" w:unhideWhenUsed="1" w:qFormat="1"/>
@@ -1373,7 +1374,6 @@
     <w:lsdException w:name="HTML Sample" w:semiHidden="1" w:unhideWhenUsed="1"/>
     <w:lsdException w:name="HTML Typewriter" w:semiHidden="1" w:unhideWhenUsed="1"/>
     <w:lsdException w:name="HTML Variable" w:semiHidden="1" w:unhideWhenUsed="1"/>
-    <w:lsdException w:name="Normal Table" w:semiHidden="1" w:unhideWhenUsed="1"/>
     <w:lsdException w:name="annotation subject" w:semiHidden="1" w:unhideWhenUsed="1"/>
     <w:lsdException w:name="No List" w:semiHidden="1" w:unhideWhenUsed="1"/>
     <w:lsdException w:name="Outline List 1" w:semiHidden="1" w:unhideWhenUsed="1"/>
@@ -1417,10 +1417,8 @@
     <w:lsdException w:name="Table Elegant" w:semiHidden="1" w:unhideWhenUsed="1"/>
     <w:lsdException w:name="Table Professional" w:semiHidden="1" w:unhideWhenUsed="1"/>
     <w:lsdException w:name="Table Subtle 1" w:semiHidden="1" w:unhideWhenUsed="1"/>
-    <w:lsdException w:name="Table Subtle 2" w:semiHidden="1" w:unhideWhenUsed="1"/>
     <w:lsdException w:name="Table Web 1" w:semiHidden="1" w:unhideWhenUsed="1"/>
     <w:lsdException w:name="Table Web 2" w:semiHidden="1" w:unhideWhenUsed="1"/>
-    <w:lsdException w:name="Table Web 3" w:semiHidden="1" w:unhideWhenUsed="1"/>
     <w:lsdException w:name="Balloon Text" w:semiHidden="1" w:unhideWhenUsed="1"/>
     <w:lsdException w:name="Table Grid" w:uiPriority="39"/>
     <w:lsdException w:name="Table Theme" w:semiHidden="1" w:unhideWhenUsed="1"/>
@@ -1639,6 +1637,10 @@
     <w:lsdException w:name="List Table 5 Dark Accent 6" w:uiPriority="50"/>
     <w:lsdException w:name="List Table 6 Colorful Accent 6" w:uiPriority="51"/>
     <w:lsdException w:name="List Table 7 Colorful Accent 6" w:uiPriority="52"/>
+    <w:lsdException w:name="Mention" w:semiHidden="1" w:unhideWhenUsed="1"/>
+    <w:lsdException w:name="Smart Hyperlink" w:semiHidden="1" w:unhideWhenUsed="1"/>
+    <w:lsdException w:name="Hashtag" w:semiHidden="1" w:unhideWhenUsed="1"/>
+    <w:lsdException w:name="Unresolved Mention" w:semiHidden="1" w:unhideWhenUsed="1"/>
   </w:latentStyles>
   <w:style w:type="paragraph" w:default="1" w:styleId="Normal">
     <w:name w:val="Normal"/>

</xml_diff>